<commit_message>
get logins v2 2005 fix
-  'alter server role' was added in sql 2012, so added sp_addsrvrolemember if the sql version is 2005 or 2008.
- Also running the script multiple times doesn't appear to be an issue

Secondary Logshipping Script Generator

--Taking out all of the parts that dealt with recreating the databases

Testing

Tried setting up logshipping for [Test]
- Setting it up goes fine, however the restore job isn't finding any logs to restore. I'm thinking the issue is due to the backups. Set the db backup script so that it isn't copy-only. Hopefully that will fix the issue.
</commit_message>
<xml_diff>
--- a/OG Recreating Databases Doc & Scripts/How to Copy User Databases from One Server to Another Server.docx
+++ b/OG Recreating Databases Doc & Scripts/How to Copy User Databases from One Server to Another Server.docx
@@ -1,6 +1,6 @@
 
 <file path=word/document.xml><?xml version="1.0" encoding="utf-8"?>
-<w:document xmlns:wpc="http://schemas.microsoft.com/office/word/2010/wordprocessingCanvas" xmlns:cx="http://schemas.microsoft.com/office/drawing/2014/chartex" xmlns:cx1="http://schemas.microsoft.com/office/drawing/2015/9/8/chartex" xmlns:mc="http://schemas.openxmlformats.org/markup-compatibility/2006" xmlns:o="urn:schemas-microsoft-com:office:office" xmlns:r="http://schemas.openxmlformats.org/officeDocument/2006/relationships" xmlns:m="http://schemas.openxmlformats.org/officeDocument/2006/math" xmlns:v="urn:schemas-microsoft-com:vml" xmlns:wp14="http://schemas.microsoft.com/office/word/2010/wordprocessingDrawing" xmlns:wp="http://schemas.openxmlformats.org/drawingml/2006/wordprocessingDrawing" xmlns:w10="urn:schemas-microsoft-com:office:word" xmlns:w="http://schemas.openxmlformats.org/wordprocessingml/2006/main" xmlns:w14="http://schemas.microsoft.com/office/word/2010/wordml" xmlns:w15="http://schemas.microsoft.com/office/word/2012/wordml" xmlns:w16se="http://schemas.microsoft.com/office/word/2015/wordml/symex" xmlns:wpg="http://schemas.microsoft.com/office/word/2010/wordprocessingGroup" xmlns:wpi="http://schemas.microsoft.com/office/word/2010/wordprocessingInk" xmlns:wne="http://schemas.microsoft.com/office/word/2006/wordml" xmlns:wps="http://schemas.microsoft.com/office/word/2010/wordprocessingShape" mc:Ignorable="w14 w15 w16se wp14">
+<w:document xmlns:wpc="http://schemas.microsoft.com/office/word/2010/wordprocessingCanvas" xmlns:mc="http://schemas.openxmlformats.org/markup-compatibility/2006" xmlns:o="urn:schemas-microsoft-com:office:office" xmlns:r="http://schemas.openxmlformats.org/officeDocument/2006/relationships" xmlns:m="http://schemas.openxmlformats.org/officeDocument/2006/math" xmlns:v="urn:schemas-microsoft-com:vml" xmlns:wp14="http://schemas.microsoft.com/office/word/2010/wordprocessingDrawing" xmlns:wp="http://schemas.openxmlformats.org/drawingml/2006/wordprocessingDrawing" xmlns:w10="urn:schemas-microsoft-com:office:word" xmlns:w="http://schemas.openxmlformats.org/wordprocessingml/2006/main" xmlns:w14="http://schemas.microsoft.com/office/word/2010/wordml" xmlns:w15="http://schemas.microsoft.com/office/word/2012/wordml" xmlns:wpg="http://schemas.microsoft.com/office/word/2010/wordprocessingGroup" xmlns:wpi="http://schemas.microsoft.com/office/word/2010/wordprocessingInk" xmlns:wne="http://schemas.microsoft.com/office/word/2006/wordml" xmlns:wps="http://schemas.microsoft.com/office/word/2010/wordprocessingShape" mc:Ignorable="w14 w15 wp14">
   <w:body>
     <w:p>
       <w:pPr>
@@ -54,21 +54,7 @@
         <w:rPr>
           <w:b/>
         </w:rPr>
-        <w:t xml:space="preserve">get </w:t>
-      </w:r>
-      <w:proofErr w:type="spellStart"/>
-      <w:r>
-        <w:rPr>
-          <w:b/>
-        </w:rPr>
-        <w:t>sql</w:t>
-      </w:r>
-      <w:proofErr w:type="spellEnd"/>
-      <w:r>
-        <w:rPr>
-          <w:b/>
-        </w:rPr>
-        <w:t xml:space="preserve"> server 2005 </w:t>
+        <w:t xml:space="preserve">get sql server 2005 </w:t>
       </w:r>
       <w:proofErr w:type="spellStart"/>
       <w:r>
@@ -276,21 +262,7 @@
         <w:rPr>
           <w:b/>
         </w:rPr>
-        <w:t xml:space="preserve">get </w:t>
-      </w:r>
-      <w:proofErr w:type="spellStart"/>
-      <w:r>
-        <w:rPr>
-          <w:b/>
-        </w:rPr>
-        <w:t>sql</w:t>
-      </w:r>
-      <w:proofErr w:type="spellEnd"/>
-      <w:r>
-        <w:rPr>
-          <w:b/>
-        </w:rPr>
-        <w:t xml:space="preserve"> server 2005 </w:t>
+        <w:t xml:space="preserve">get sql server 2005 </w:t>
       </w:r>
       <w:proofErr w:type="spellStart"/>
       <w:r>
@@ -824,18 +796,13 @@
       </w:r>
       <w:proofErr w:type="spellStart"/>
       <w:r>
-        <w:t>backup_</w:t>
-      </w:r>
-      <w:proofErr w:type="gramStart"/>
-      <w:r>
-        <w:t>path</w:t>
+        <w:t>backup_path</w:t>
       </w:r>
       <w:proofErr w:type="spellEnd"/>
       <w:r>
         <w:t>}{</w:t>
       </w:r>
       <w:proofErr w:type="spellStart"/>
-      <w:proofErr w:type="gramEnd"/>
       <w:r>
         <w:t>database_name</w:t>
       </w:r>
@@ -969,15 +936,7 @@
       </w:r>
       <w:proofErr w:type="spellEnd"/>
       <w:r>
-        <w:t>”, for full database backups, or “</w:t>
-      </w:r>
-      <w:proofErr w:type="spellStart"/>
-      <w:r>
-        <w:t>trn</w:t>
-      </w:r>
-      <w:proofErr w:type="spellEnd"/>
-      <w:r>
-        <w:t>” for tail log backups</w:t>
+        <w:t>”, for full database backups, or “trn” for tail log backups</w:t>
       </w:r>
     </w:p>
     <w:p>
@@ -1146,21 +1105,7 @@
         <w:rPr>
           <w:b/>
         </w:rPr>
-        <w:t xml:space="preserve">convert backup paths into </w:t>
-      </w:r>
-      <w:proofErr w:type="spellStart"/>
-      <w:r>
-        <w:rPr>
-          <w:b/>
-        </w:rPr>
-        <w:t>sql</w:t>
-      </w:r>
-      <w:proofErr w:type="spellEnd"/>
-      <w:r>
-        <w:rPr>
-          <w:b/>
-        </w:rPr>
-        <w:t xml:space="preserve"> to list database name and backup path.xlsx</w:t>
+        <w:t>convert backup paths into sql to list database name and backup path.xlsx</w:t>
       </w:r>
       <w:r>
         <w:t>’ to construct the inputs for the script ‘</w:t>
@@ -1389,7 +1334,20 @@
         <w:t>its</w:t>
       </w:r>
       <w:r>
-        <w:t xml:space="preserve"> output</w:t>
+        <w:t xml:space="preserve"> </w:t>
+      </w:r>
+      <w:proofErr w:type="spellStart"/>
+      <w:r>
+        <w:t>outp</w:t>
+      </w:r>
+      <w:proofErr w:type="spellEnd"/>
+      <w:r>
+        <w:t xml:space="preserve"> </w:t>
+      </w:r>
+      <w:bookmarkStart w:id="0" w:name="_GoBack"/>
+      <w:bookmarkEnd w:id="0"/>
+      <w:r>
+        <w:t>ut</w:t>
       </w:r>
       <w:r>
         <w:t>:</w:t>
@@ -1762,15 +1720,7 @@
         <w:t>, or databases,</w:t>
       </w:r>
       <w:r>
-        <w:t xml:space="preserve"> from one server to another, a single, simple, full </w:t>
-      </w:r>
-      <w:proofErr w:type="spellStart"/>
-      <w:r>
-        <w:t>backup</w:t>
-      </w:r>
-      <w:proofErr w:type="spellEnd"/>
-      <w:r>
-        <w:t xml:space="preserve"> of the database is sufficient.</w:t>
+        <w:t xml:space="preserve"> from one server to another, a single, simple, full backup of the database is sufficient.</w:t>
       </w:r>
     </w:p>
     <w:p>
@@ -2283,13 +2233,7 @@
         <w:jc w:val="both"/>
       </w:pPr>
       <w:r>
-        <w:t>Save this script, its output/results and the results of (</w:t>
-      </w:r>
-      <w:r>
-        <w:t>ii</w:t>
-      </w:r>
-      <w:r>
-        <w:t>)</w:t>
+        <w:t>Save this script, its output/results and the results of (ii)</w:t>
       </w:r>
       <w:r>
         <w:t xml:space="preserve"> </w:t>
@@ -2562,8 +2506,6 @@
       <w:r>
         <w:t>i</w:t>
       </w:r>
-      <w:bookmarkStart w:id="0" w:name="_GoBack"/>
-      <w:bookmarkEnd w:id="0"/>
       <w:r>
         <w:t>) as artifacts</w:t>
       </w:r>
@@ -2593,7 +2535,7 @@
 </file>
 
 <file path=word/numbering.xml><?xml version="1.0" encoding="utf-8"?>
-<w:numbering xmlns:wpc="http://schemas.microsoft.com/office/word/2010/wordprocessingCanvas" xmlns:cx="http://schemas.microsoft.com/office/drawing/2014/chartex" xmlns:cx1="http://schemas.microsoft.com/office/drawing/2015/9/8/chartex" xmlns:mc="http://schemas.openxmlformats.org/markup-compatibility/2006" xmlns:o="urn:schemas-microsoft-com:office:office" xmlns:r="http://schemas.openxmlformats.org/officeDocument/2006/relationships" xmlns:m="http://schemas.openxmlformats.org/officeDocument/2006/math" xmlns:v="urn:schemas-microsoft-com:vml" xmlns:wp14="http://schemas.microsoft.com/office/word/2010/wordprocessingDrawing" xmlns:wp="http://schemas.openxmlformats.org/drawingml/2006/wordprocessingDrawing" xmlns:w10="urn:schemas-microsoft-com:office:word" xmlns:w="http://schemas.openxmlformats.org/wordprocessingml/2006/main" xmlns:w14="http://schemas.microsoft.com/office/word/2010/wordml" xmlns:w15="http://schemas.microsoft.com/office/word/2012/wordml" xmlns:w16se="http://schemas.microsoft.com/office/word/2015/wordml/symex" xmlns:wpg="http://schemas.microsoft.com/office/word/2010/wordprocessingGroup" xmlns:wpi="http://schemas.microsoft.com/office/word/2010/wordprocessingInk" xmlns:wne="http://schemas.microsoft.com/office/word/2006/wordml" xmlns:wps="http://schemas.microsoft.com/office/word/2010/wordprocessingShape" mc:Ignorable="w14 w15 w16se wp14">
+<w:numbering xmlns:wpc="http://schemas.microsoft.com/office/word/2010/wordprocessingCanvas" xmlns:mc="http://schemas.openxmlformats.org/markup-compatibility/2006" xmlns:o="urn:schemas-microsoft-com:office:office" xmlns:r="http://schemas.openxmlformats.org/officeDocument/2006/relationships" xmlns:m="http://schemas.openxmlformats.org/officeDocument/2006/math" xmlns:v="urn:schemas-microsoft-com:vml" xmlns:wp14="http://schemas.microsoft.com/office/word/2010/wordprocessingDrawing" xmlns:wp="http://schemas.openxmlformats.org/drawingml/2006/wordprocessingDrawing" xmlns:w10="urn:schemas-microsoft-com:office:word" xmlns:w="http://schemas.openxmlformats.org/wordprocessingml/2006/main" xmlns:w14="http://schemas.microsoft.com/office/word/2010/wordml" xmlns:w15="http://schemas.microsoft.com/office/word/2012/wordml" xmlns:wpg="http://schemas.microsoft.com/office/word/2010/wordprocessingGroup" xmlns:wpi="http://schemas.microsoft.com/office/word/2010/wordprocessingInk" xmlns:wne="http://schemas.microsoft.com/office/word/2006/wordml" xmlns:wps="http://schemas.microsoft.com/office/word/2010/wordprocessingShape" mc:Ignorable="w14 w15 wp14">
   <w:abstractNum w:abstractNumId="0" w15:restartNumberingAfterBreak="0">
     <w:nsid w:val="05A66F25"/>
     <w:multiLevelType w:val="hybridMultilevel"/>
@@ -3058,7 +3000,7 @@
 </file>
 
 <file path=word/styles.xml><?xml version="1.0" encoding="utf-8"?>
-<w:styles xmlns:mc="http://schemas.openxmlformats.org/markup-compatibility/2006" xmlns:r="http://schemas.openxmlformats.org/officeDocument/2006/relationships" xmlns:w="http://schemas.openxmlformats.org/wordprocessingml/2006/main" xmlns:w14="http://schemas.microsoft.com/office/word/2010/wordml" xmlns:w15="http://schemas.microsoft.com/office/word/2012/wordml" xmlns:w16se="http://schemas.microsoft.com/office/word/2015/wordml/symex" mc:Ignorable="w14 w15 w16se">
+<w:styles xmlns:mc="http://schemas.openxmlformats.org/markup-compatibility/2006" xmlns:r="http://schemas.openxmlformats.org/officeDocument/2006/relationships" xmlns:w="http://schemas.openxmlformats.org/wordprocessingml/2006/main" xmlns:w14="http://schemas.microsoft.com/office/word/2010/wordml" xmlns:w15="http://schemas.microsoft.com/office/word/2012/wordml" mc:Ignorable="w14 w15">
   <w:docDefaults>
     <w:rPrDefault>
       <w:rPr>

</xml_diff>